<commit_message>
Vince: minor chart revisions
</commit_message>
<xml_diff>
--- a/Build Methodology.docx
+++ b/Build Methodology.docx
@@ -230,7 +230,15 @@
         </w:numPr>
       </w:pPr>
       <w:r>
-        <w:t>5 page PDF document listing a table of common names of Siluriformes fish species</w:t>
+        <w:t xml:space="preserve">5 page PDF document listing a table of common names of </w:t>
+      </w:r>
+      <w:proofErr w:type="spellStart"/>
+      <w:r>
+        <w:t>Siluriformes</w:t>
+      </w:r>
+      <w:proofErr w:type="spellEnd"/>
+      <w:r>
+        <w:t xml:space="preserve"> fish species</w:t>
       </w:r>
     </w:p>
     <w:p>
@@ -268,7 +276,15 @@
         <w:t>PRDCT_CODE_DESC_TEXT</w:t>
       </w:r>
       <w:r>
-        <w:t>): “catfish”, “siluriformes”, “pangasius”. USDA records are flagged as a relevant product if the following word</w:t>
+        <w:t>): “catfish”, “</w:t>
+      </w:r>
+      <w:proofErr w:type="spellStart"/>
+      <w:r>
+        <w:t>siluriformes</w:t>
+      </w:r>
+      <w:proofErr w:type="spellEnd"/>
+      <w:r>
+        <w:t>”, “pangasius”. USDA records are flagged as a relevant product if the following word</w:t>
       </w:r>
       <w:r>
         <w:t>(</w:t>
@@ -299,7 +315,15 @@
         <w:t>Species Name</w:t>
       </w:r>
       <w:r>
-        <w:t>): “siluriformes”. Between both data sources, date and country values are converted to a standardized format. With a standardized date, exporting country, and relevant product indicator, FDA and USDA are stacked for a comprehensive import refusal data base. Key identifiers describing the exporting company</w:t>
+        <w:t>): “</w:t>
+      </w:r>
+      <w:proofErr w:type="spellStart"/>
+      <w:r>
+        <w:t>siluriformes</w:t>
+      </w:r>
+      <w:proofErr w:type="spellEnd"/>
+      <w:r>
+        <w:t>”. Between both data sources, date and country values are converted to a standardized format. With a standardized date, exporting country, and relevant product indicator, FDA and USDA are stacked for a comprehensive import refusal data base. Key identifiers describing the exporting company</w:t>
       </w:r>
       <w:r>
         <w:t xml:space="preserve"> and products </w:t>
@@ -401,7 +425,15 @@
     <w:p>
       <w:r>
         <w:tab/>
-        <w:t>FSIS document is scraped for all unique words and converted into a list. Words related to table labels and common words are removed from the list. This list serves as the basis for all common names for catfish/siluriformes that may appear in the FDA data.</w:t>
+        <w:t>FSIS document is scraped for all unique words and converted into a list. Words related to table labels and common words are removed from the list. This list serves as the basis for all common names for catfish/</w:t>
+      </w:r>
+      <w:proofErr w:type="spellStart"/>
+      <w:r>
+        <w:t>siluriformes</w:t>
+      </w:r>
+      <w:proofErr w:type="spellEnd"/>
+      <w:r>
+        <w:t xml:space="preserve"> that may appear in the FDA data.</w:t>
       </w:r>
     </w:p>
     <w:p>
@@ -428,8 +460,13 @@
         <w:t xml:space="preserve">Flag all </w:t>
       </w:r>
       <w:r>
-        <w:t>FDA records related to FSIS common names for silurifomes</w:t>
-      </w:r>
+        <w:t xml:space="preserve">FDA records related to FSIS common names for </w:t>
+      </w:r>
+      <w:proofErr w:type="spellStart"/>
+      <w:r>
+        <w:t>silurifomes</w:t>
+      </w:r>
+      <w:proofErr w:type="spellEnd"/>
     </w:p>
     <w:p>
       <w:pPr>
@@ -533,6 +570,32 @@
     <w:p>
       <w:r>
         <w:t>What are the implications of FDA sample analysis or private lab analysis if “Yes” in FDA data?</w:t>
+      </w:r>
+    </w:p>
+    <w:p/>
+    <w:p>
+      <w:r>
+        <w:t>Move annotated line of relevant dates to left alig</w:t>
+      </w:r>
+      <w:r>
+        <w:t>nment rather than center alignment.</w:t>
+      </w:r>
+    </w:p>
+    <w:p>
+      <w:r>
+        <w:t>Ask Jenny about any numbers she might want for report.</w:t>
+      </w:r>
+    </w:p>
+    <w:p>
+      <w:pPr>
+        <w:pStyle w:val="ListParagraph"/>
+        <w:numPr>
+          <w:ilvl w:val="0"/>
+          <w:numId w:val="3"/>
+        </w:numPr>
+      </w:pPr>
+      <w:r>
+        <w:t xml:space="preserve">Currently, have averages before and after </w:t>
       </w:r>
     </w:p>
     <w:sectPr>
@@ -1002,7 +1065,7 @@
   <w:abstractNum w:abstractNumId="4" w15:restartNumberingAfterBreak="0">
     <w:nsid w:val="4C703C11"/>
     <w:multiLevelType w:val="hybridMultilevel"/>
-    <w:tmpl w:val="21C2594C"/>
+    <w:tmpl w:val="51D82006"/>
     <w:lvl w:ilvl="0" w:tplc="04090001">
       <w:start w:val="1"/>
       <w:numFmt w:val="bullet"/>

</xml_diff>

<commit_message>
Vince: add draft report
</commit_message>
<xml_diff>
--- a/Build Methodology.docx
+++ b/Build Methodology.docx
@@ -231,6 +231,11 @@
       </w:r>
     </w:p>
     <w:p>
+      <w:r>
+        <w:t>[Ella could you add details of the NOAA data here]</w:t>
+      </w:r>
+    </w:p>
+    <w:p>
       <w:pPr>
         <w:pStyle w:val="Heading2"/>
       </w:pPr>
@@ -381,6 +386,7 @@
         </w:numPr>
       </w:pPr>
       <w:r>
+        <w:lastRenderedPageBreak/>
         <w:t>CATFISH, SALT WATER, HOT SMOKED, FISH</w:t>
       </w:r>
     </w:p>
@@ -393,7 +399,6 @@
         </w:numPr>
       </w:pPr>
       <w:r>
-        <w:lastRenderedPageBreak/>
         <w:t>CATFISH, FRESHWATER, HOT SMOKED (E.G. CHANNEL, BLUE, WHITE, YAQUI, BULLHEAD, FLATHEAD CATFISH)</w:t>
       </w:r>
     </w:p>
@@ -1997,7 +2002,6 @@
                 <w:bCs/>
                 <w:color w:val="000000"/>
               </w:rPr>
-              <w:lastRenderedPageBreak/>
               <w:t>ASC_ID</w:t>
             </w:r>
           </w:p>
@@ -3359,13 +3363,7 @@
     </w:p>
     <w:p>
       <w:r>
-        <w:t xml:space="preserve">For more detail, refer to the red highlighted text in the table below. Grey highlighted text are also </w:t>
-      </w:r>
-      <w:r>
-        <w:t>reasons</w:t>
-      </w:r>
-      <w:r>
-        <w:t xml:space="preserve"> associated with catfish refusals, but not related to food safety.</w:t>
+        <w:t>For more detail, refer to the red highlighted text in the table below. Grey highlighted text are also reasons associated with catfish refusals, but not related to food safety.</w:t>
       </w:r>
     </w:p>
     <w:p>
@@ -6239,7 +6237,13 @@
     </w:p>
     <w:p>
       <w:r>
-        <w:t>The analysis unit is at a month-level, rather than the daily level provided by USDA and FDA data. The number of refusals will the be sum of a given month. However, three month-country combinations have refusal data without corresponding trade volume data. To maintain this data for analysis, these observations have been matched to the closest preceding month of trade volume data.</w:t>
+        <w:t xml:space="preserve">The analysis unit is at a month-level, rather than the daily level provided by USDA and FDA data. The number of refusals will </w:t>
+      </w:r>
+      <w:r>
+        <w:t>be the</w:t>
+      </w:r>
+      <w:r>
+        <w:t xml:space="preserve"> sum of a given month. However, three month-country combinations have refusal data without corresponding trade volume data. To maintain this data for analysis, these observations have been matched to the closest preceding month of trade volume data.</w:t>
       </w:r>
     </w:p>
     <w:tbl>

</xml_diff>